<commit_message>
Added Application Insights feature and updated final doc
</commit_message>
<xml_diff>
--- a/Program 5 Documentation.docx
+++ b/Program 5 Documentation.docx
@@ -104,7 +104,7 @@
     </w:p>
     <w:p>
       <w:r>
-        <w:t>Our cloud service is a web app called The Spotify Search Engine, which takes a search input for a song artist, utilizes Spotify’s API to get a list of artists with the given name, and can store an artist’s album and song data into an Azure Table for querying. Information about a song artist’s next live performances are also given through the utilization of Ticket Master API.</w:t>
+        <w:t>Our cloud service is a web app called The Spotify Search Engine, which takes a search input for a song artist, utilizes Spotify’s API to get a list of artists with the given name, and can store an artist’s album and song data into an Azure Table for querying.</w:t>
       </w:r>
     </w:p>
     <w:p/>
@@ -200,90 +200,39 @@
     <w:p>
       <w:pPr>
         <w:pStyle w:val="ListParagraph"/>
-        <w:numPr>
-          <w:ilvl w:val="0"/>
-          <w:numId w:val="1"/>
-        </w:numPr>
-      </w:pPr>
-      <w:r>
-        <w:t>Ticket Master API – For obtaining information on an artist’s next live performance (if any)</w:t>
-      </w:r>
-    </w:p>
-    <w:p>
-      <w:pPr>
-        <w:pStyle w:val="ListParagraph"/>
-      </w:pPr>
-    </w:p>
-    <w:p>
-      <w:pPr>
-        <w:pStyle w:val="ListParagraph"/>
-      </w:pPr>
-    </w:p>
-    <w:p>
-      <w:pPr>
-        <w:pStyle w:val="ListParagraph"/>
-      </w:pPr>
-    </w:p>
-    <w:p>
-      <w:pPr>
-        <w:pStyle w:val="ListParagraph"/>
-      </w:pPr>
-    </w:p>
-    <w:p>
-      <w:pPr>
-        <w:pStyle w:val="ListParagraph"/>
-      </w:pPr>
-    </w:p>
-    <w:p>
-      <w:pPr>
-        <w:pStyle w:val="ListParagraph"/>
-      </w:pPr>
-    </w:p>
-    <w:p>
-      <w:pPr>
-        <w:pStyle w:val="ListParagraph"/>
-      </w:pPr>
-    </w:p>
-    <w:p>
-      <w:pPr>
-        <w:pStyle w:val="ListParagraph"/>
-      </w:pPr>
-    </w:p>
-    <w:p>
-      <w:pPr>
-        <w:pStyle w:val="ListParagraph"/>
-      </w:pPr>
-    </w:p>
-    <w:p>
-      <w:pPr>
-        <w:pStyle w:val="ListParagraph"/>
-      </w:pPr>
-    </w:p>
-    <w:p>
-      <w:pPr>
-        <w:pStyle w:val="ListParagraph"/>
-      </w:pPr>
-    </w:p>
-    <w:p>
-      <w:pPr>
-        <w:pStyle w:val="ListParagraph"/>
-      </w:pPr>
-    </w:p>
-    <w:p>
-      <w:pPr>
-        <w:pStyle w:val="ListParagraph"/>
-      </w:pPr>
-    </w:p>
-    <w:p>
-      <w:pPr>
-        <w:pStyle w:val="ListParagraph"/>
-      </w:pPr>
-    </w:p>
-    <w:p>
-      <w:pPr>
-        <w:pStyle w:val="ListParagraph"/>
-      </w:pPr>
-    </w:p>
+      </w:pPr>
+    </w:p>
+    <w:p>
+      <w:pPr>
+        <w:pStyle w:val="ListParagraph"/>
+      </w:pPr>
+    </w:p>
+    <w:p>
+      <w:pPr>
+        <w:pStyle w:val="ListParagraph"/>
+      </w:pPr>
+    </w:p>
+    <w:p>
+      <w:pPr>
+        <w:pStyle w:val="ListParagraph"/>
+      </w:pPr>
+    </w:p>
+    <w:p>
+      <w:pPr>
+        <w:pStyle w:val="ListParagraph"/>
+      </w:pPr>
+    </w:p>
+    <w:p>
+      <w:pPr>
+        <w:pStyle w:val="ListParagraph"/>
+      </w:pPr>
+    </w:p>
+    <w:p>
+      <w:pPr>
+        <w:pStyle w:val="ListParagraph"/>
+      </w:pPr>
+    </w:p>
+    <w:p/>
     <w:p>
       <w:pPr>
         <w:pStyle w:val="ListParagraph"/>
@@ -293,6 +242,46 @@
     </w:p>
     <w:p>
       <w:pPr>
+        <w:pStyle w:val="ListParagraph"/>
+      </w:pPr>
+    </w:p>
+    <w:p>
+      <w:pPr>
+        <w:pStyle w:val="ListParagraph"/>
+      </w:pPr>
+    </w:p>
+    <w:p>
+      <w:pPr>
+        <w:pStyle w:val="ListParagraph"/>
+      </w:pPr>
+    </w:p>
+    <w:p>
+      <w:pPr>
+        <w:pStyle w:val="ListParagraph"/>
+      </w:pPr>
+    </w:p>
+    <w:p>
+      <w:pPr>
+        <w:pStyle w:val="ListParagraph"/>
+      </w:pPr>
+    </w:p>
+    <w:p>
+      <w:pPr>
+        <w:pStyle w:val="ListParagraph"/>
+      </w:pPr>
+    </w:p>
+    <w:p>
+      <w:pPr>
+        <w:pStyle w:val="ListParagraph"/>
+      </w:pPr>
+    </w:p>
+    <w:p>
+      <w:pPr>
+        <w:pStyle w:val="ListParagraph"/>
+      </w:pPr>
+    </w:p>
+    <w:p>
+      <w:pPr>
         <w:pStyle w:val="Heading2"/>
         <w:rPr>
           <w:b/>
@@ -320,10 +309,10 @@
           <w:noProof/>
         </w:rPr>
         <w:drawing>
-          <wp:inline distT="0" distB="0" distL="0" distR="0" wp14:anchorId="09EEF35F" wp14:editId="7B35B777">
+          <wp:inline distT="0" distB="0" distL="0" distR="0" wp14:anchorId="3E6B34CE" wp14:editId="66544B39">
             <wp:extent cx="5935980" cy="3977640"/>
             <wp:effectExtent l="0" t="0" r="7620" b="3810"/>
-            <wp:docPr id="2" name="Picture 2"/>
+            <wp:docPr id="1" name="Picture 1"/>
             <wp:cNvGraphicFramePr>
               <a:graphicFrameLocks xmlns:a="http://schemas.openxmlformats.org/drawingml/2006/main" noChangeAspect="1"/>
             </wp:cNvGraphicFramePr>
@@ -331,7 +320,7 @@
               <a:graphicData uri="http://schemas.openxmlformats.org/drawingml/2006/picture">
                 <pic:pic xmlns:pic="http://schemas.openxmlformats.org/drawingml/2006/picture">
                   <pic:nvPicPr>
-                    <pic:cNvPr id="0" name="Picture 2"/>
+                    <pic:cNvPr id="0" name="Picture 1"/>
                     <pic:cNvPicPr>
                       <a:picLocks noChangeAspect="1" noChangeArrowheads="1"/>
                     </pic:cNvPicPr>
@@ -439,6 +428,59 @@
       </w:r>
     </w:p>
     <w:p/>
+    <w:p/>
+    <w:p/>
+    <w:p/>
+    <w:p/>
+    <w:p>
+      <w:r>
+        <w:lastRenderedPageBreak/>
+        <w:t>Sample of Live Metrics Stream in Application Insights</w:t>
+      </w:r>
+    </w:p>
+    <w:p>
+      <w:r>
+        <w:rPr>
+          <w:noProof/>
+        </w:rPr>
+        <w:drawing>
+          <wp:inline distT="0" distB="0" distL="0" distR="0" wp14:anchorId="754504F9" wp14:editId="7CB11BD9">
+            <wp:extent cx="5943600" cy="2948940"/>
+            <wp:effectExtent l="0" t="0" r="0" b="3810"/>
+            <wp:docPr id="3" name="Picture 3"/>
+            <wp:cNvGraphicFramePr>
+              <a:graphicFrameLocks xmlns:a="http://schemas.openxmlformats.org/drawingml/2006/main" noChangeAspect="1"/>
+            </wp:cNvGraphicFramePr>
+            <a:graphic xmlns:a="http://schemas.openxmlformats.org/drawingml/2006/main">
+              <a:graphicData uri="http://schemas.openxmlformats.org/drawingml/2006/picture">
+                <pic:pic xmlns:pic="http://schemas.openxmlformats.org/drawingml/2006/picture">
+                  <pic:nvPicPr>
+                    <pic:cNvPr id="1" name=""/>
+                    <pic:cNvPicPr/>
+                  </pic:nvPicPr>
+                  <pic:blipFill>
+                    <a:blip r:embed="rId7"/>
+                    <a:stretch>
+                      <a:fillRect/>
+                    </a:stretch>
+                  </pic:blipFill>
+                  <pic:spPr>
+                    <a:xfrm>
+                      <a:off x="0" y="0"/>
+                      <a:ext cx="5943600" cy="2948940"/>
+                    </a:xfrm>
+                    <a:prstGeom prst="rect">
+                      <a:avLst/>
+                    </a:prstGeom>
+                  </pic:spPr>
+                </pic:pic>
+              </a:graphicData>
+            </a:graphic>
+          </wp:inline>
+        </w:drawing>
+      </w:r>
+    </w:p>
+    <w:p/>
     <w:p>
       <w:pPr>
         <w:pStyle w:val="Heading2"/>
@@ -471,7 +513,6 @@
         <w:ind w:left="720"/>
       </w:pPr>
       <w:r>
-        <w:lastRenderedPageBreak/>
         <w:t>We guarantee that Web Apps running in a customer subscription will be available 99.95% of the time. No SLA is provided for Mobile Apps, Logic Apps, or API Apps while such services are still in Preview or for Apps under either the Free or Shared tiers.</w:t>
       </w:r>
     </w:p>

</xml_diff>

<commit_message>
Cleaned up the markup, fixed a few bugs. Fixed 'back' button issue, and updated the documentation
</commit_message>
<xml_diff>
--- a/Program 5 Documentation.docx
+++ b/Program 5 Documentation.docx
@@ -81,6 +81,52 @@
         </w:r>
       </w:hyperlink>
     </w:p>
+    <w:p>
+      <w:bookmarkStart w:id="0" w:name="_GoBack"/>
+      <w:bookmarkEnd w:id="0"/>
+    </w:p>
+    <w:p>
+      <w:pPr>
+        <w:pStyle w:val="Heading2"/>
+        <w:rPr>
+          <w:b/>
+        </w:rPr>
+      </w:pPr>
+      <w:r>
+        <w:rPr>
+          <w:b/>
+        </w:rPr>
+        <w:t xml:space="preserve">What is </w:t>
+      </w:r>
+      <w:r>
+        <w:rPr>
+          <w:b/>
+        </w:rPr>
+        <w:t>our Cloud Service?</w:t>
+      </w:r>
+    </w:p>
+    <w:p>
+      <w:r>
+        <w:t>Our cloud service is a web app called The Spotify Search Engine, which takes a search input for a song artist, utilizes Spotify’s API to get a list of artists with the given name,</w:t>
+      </w:r>
+      <w:r>
+        <w:t xml:space="preserve"> </w:t>
+      </w:r>
+      <w:proofErr w:type="spellStart"/>
+      <w:r>
+        <w:t>Musixmatch</w:t>
+      </w:r>
+      <w:proofErr w:type="spellEnd"/>
+      <w:r>
+        <w:t xml:space="preserve"> to retrieve a sample of lyrics,</w:t>
+      </w:r>
+      <w:r>
+        <w:t xml:space="preserve"> and can store an artist’s album and song data into an Azure Table for querying</w:t>
+      </w:r>
+      <w:r>
+        <w:t xml:space="preserve"> and analytics.</w:t>
+      </w:r>
+    </w:p>
     <w:p/>
     <w:p>
       <w:pPr>
@@ -93,39 +139,162 @@
         <w:rPr>
           <w:b/>
         </w:rPr>
-        <w:t xml:space="preserve">What is </w:t>
-      </w:r>
-      <w:r>
-        <w:rPr>
-          <w:b/>
-        </w:rPr>
-        <w:t>our Cloud Service?</w:t>
-      </w:r>
-    </w:p>
-    <w:p>
-      <w:r>
-        <w:t>Our cloud service is a web app called The Spotify Search Engine, which takes a search input for a song artist, utilizes Spotify’s API to get a list of artists with the given name,</w:t>
-      </w:r>
-      <w:r>
-        <w:t xml:space="preserve"> </w:t>
-      </w:r>
-      <w:proofErr w:type="spellStart"/>
-      <w:r>
-        <w:t>Musixmatch</w:t>
-      </w:r>
-      <w:proofErr w:type="spellEnd"/>
-      <w:r>
-        <w:t xml:space="preserve"> to retrieve a sample of lyrics,</w:t>
-      </w:r>
-      <w:r>
-        <w:t xml:space="preserve"> and can store an artist’s album and song data into an Azure Table for querying</w:t>
-      </w:r>
-      <w:r>
-        <w:t xml:space="preserve"> and analytics.</w:t>
+        <w:t>How to Use</w:t>
+      </w:r>
+    </w:p>
+    <w:p>
+      <w:r>
+        <w:t>First you type in an artist name in the search box.</w:t>
+      </w:r>
+    </w:p>
+    <w:p>
+      <w:r>
+        <w:rPr>
+          <w:noProof/>
+        </w:rPr>
+        <w:drawing>
+          <wp:inline distT="0" distB="0" distL="0" distR="0" wp14:anchorId="6BB83755" wp14:editId="15CBEF26">
+            <wp:extent cx="5608320" cy="2049780"/>
+            <wp:effectExtent l="0" t="0" r="0" b="7620"/>
+            <wp:docPr id="2" name="Picture 2"/>
+            <wp:cNvGraphicFramePr>
+              <a:graphicFrameLocks xmlns:a="http://schemas.openxmlformats.org/drawingml/2006/main" noChangeAspect="1"/>
+            </wp:cNvGraphicFramePr>
+            <a:graphic xmlns:a="http://schemas.openxmlformats.org/drawingml/2006/main">
+              <a:graphicData uri="http://schemas.openxmlformats.org/drawingml/2006/picture">
+                <pic:pic xmlns:pic="http://schemas.openxmlformats.org/drawingml/2006/picture">
+                  <pic:nvPicPr>
+                    <pic:cNvPr id="1" name=""/>
+                    <pic:cNvPicPr/>
+                  </pic:nvPicPr>
+                  <pic:blipFill rotWithShape="1">
+                    <a:blip r:embed="rId8"/>
+                    <a:srcRect r="5641" b="46191"/>
+                    <a:stretch/>
+                  </pic:blipFill>
+                  <pic:spPr bwMode="auto">
+                    <a:xfrm>
+                      <a:off x="0" y="0"/>
+                      <a:ext cx="5608320" cy="2049780"/>
+                    </a:xfrm>
+                    <a:prstGeom prst="rect">
+                      <a:avLst/>
+                    </a:prstGeom>
+                    <a:ln>
+                      <a:noFill/>
+                    </a:ln>
+                    <a:extLst>
+                      <a:ext uri="{53640926-AAD7-44D8-BBD7-CCE9431645EC}">
+                        <a14:shadowObscured xmlns:a14="http://schemas.microsoft.com/office/drawing/2010/main"/>
+                      </a:ext>
+                    </a:extLst>
+                  </pic:spPr>
+                </pic:pic>
+              </a:graphicData>
+            </a:graphic>
+          </wp:inline>
+        </w:drawing>
       </w:r>
     </w:p>
     <w:p/>
     <w:p>
+      <w:r>
+        <w:t>Once the search completes, a list of artist names will appear in the bottom-left box.</w:t>
+      </w:r>
+    </w:p>
+    <w:p>
+      <w:r>
+        <w:rPr>
+          <w:noProof/>
+        </w:rPr>
+        <w:lastRenderedPageBreak/>
+        <w:drawing>
+          <wp:inline distT="0" distB="0" distL="0" distR="0" wp14:anchorId="22A5C7E6" wp14:editId="061A4B62">
+            <wp:extent cx="5943600" cy="3643630"/>
+            <wp:effectExtent l="0" t="0" r="0" b="0"/>
+            <wp:docPr id="4" name="Picture 4"/>
+            <wp:cNvGraphicFramePr>
+              <a:graphicFrameLocks xmlns:a="http://schemas.openxmlformats.org/drawingml/2006/main" noChangeAspect="1"/>
+            </wp:cNvGraphicFramePr>
+            <a:graphic xmlns:a="http://schemas.openxmlformats.org/drawingml/2006/main">
+              <a:graphicData uri="http://schemas.openxmlformats.org/drawingml/2006/picture">
+                <pic:pic xmlns:pic="http://schemas.openxmlformats.org/drawingml/2006/picture">
+                  <pic:nvPicPr>
+                    <pic:cNvPr id="1" name=""/>
+                    <pic:cNvPicPr/>
+                  </pic:nvPicPr>
+                  <pic:blipFill>
+                    <a:blip r:embed="rId9"/>
+                    <a:stretch>
+                      <a:fillRect/>
+                    </a:stretch>
+                  </pic:blipFill>
+                  <pic:spPr>
+                    <a:xfrm>
+                      <a:off x="0" y="0"/>
+                      <a:ext cx="5943600" cy="3643630"/>
+                    </a:xfrm>
+                    <a:prstGeom prst="rect">
+                      <a:avLst/>
+                    </a:prstGeom>
+                  </pic:spPr>
+                </pic:pic>
+              </a:graphicData>
+            </a:graphic>
+          </wp:inline>
+        </w:drawing>
+      </w:r>
+    </w:p>
+    <w:p/>
+    <w:p>
+      <w:r>
+        <w:t>Once you click on the artist you’re looking for, a list of albums will be shown. After clicking on an album, you will be shown a list of tracks from that album. Clicking on a track may show you the lyrics of that track.</w:t>
+      </w:r>
+    </w:p>
+    <w:p>
+      <w:r>
+        <w:rPr>
+          <w:noProof/>
+        </w:rPr>
+        <w:drawing>
+          <wp:inline distT="0" distB="0" distL="0" distR="0" wp14:anchorId="2E83F19B" wp14:editId="5C542651">
+            <wp:extent cx="5943600" cy="3085465"/>
+            <wp:effectExtent l="0" t="0" r="0" b="635"/>
+            <wp:docPr id="5" name="Picture 5"/>
+            <wp:cNvGraphicFramePr>
+              <a:graphicFrameLocks xmlns:a="http://schemas.openxmlformats.org/drawingml/2006/main" noChangeAspect="1"/>
+            </wp:cNvGraphicFramePr>
+            <a:graphic xmlns:a="http://schemas.openxmlformats.org/drawingml/2006/main">
+              <a:graphicData uri="http://schemas.openxmlformats.org/drawingml/2006/picture">
+                <pic:pic xmlns:pic="http://schemas.openxmlformats.org/drawingml/2006/picture">
+                  <pic:nvPicPr>
+                    <pic:cNvPr id="1" name=""/>
+                    <pic:cNvPicPr/>
+                  </pic:nvPicPr>
+                  <pic:blipFill>
+                    <a:blip r:embed="rId10"/>
+                    <a:stretch>
+                      <a:fillRect/>
+                    </a:stretch>
+                  </pic:blipFill>
+                  <pic:spPr>
+                    <a:xfrm>
+                      <a:off x="0" y="0"/>
+                      <a:ext cx="5943600" cy="3085465"/>
+                    </a:xfrm>
+                    <a:prstGeom prst="rect">
+                      <a:avLst/>
+                    </a:prstGeom>
+                  </pic:spPr>
+                </pic:pic>
+              </a:graphicData>
+            </a:graphic>
+          </wp:inline>
+        </w:drawing>
+      </w:r>
+    </w:p>
+    <w:p/>
+    <w:p>
       <w:pPr>
         <w:pStyle w:val="Heading2"/>
         <w:rPr>
@@ -136,6 +305,7 @@
         <w:rPr>
           <w:b/>
         </w:rPr>
+        <w:lastRenderedPageBreak/>
         <w:t>Services Utilized</w:t>
       </w:r>
     </w:p>
@@ -250,82 +420,6 @@
     </w:p>
     <w:p>
       <w:pPr>
-        <w:pStyle w:val="ListParagraph"/>
-      </w:pPr>
-    </w:p>
-    <w:p>
-      <w:pPr>
-        <w:pStyle w:val="ListParagraph"/>
-      </w:pPr>
-    </w:p>
-    <w:p>
-      <w:pPr>
-        <w:pStyle w:val="ListParagraph"/>
-      </w:pPr>
-    </w:p>
-    <w:p>
-      <w:pPr>
-        <w:pStyle w:val="ListParagraph"/>
-      </w:pPr>
-    </w:p>
-    <w:p>
-      <w:pPr>
-        <w:pStyle w:val="ListParagraph"/>
-      </w:pPr>
-    </w:p>
-    <w:p>
-      <w:pPr>
-        <w:pStyle w:val="ListParagraph"/>
-      </w:pPr>
-    </w:p>
-    <w:p/>
-    <w:p>
-      <w:pPr>
-        <w:pStyle w:val="ListParagraph"/>
-      </w:pPr>
-    </w:p>
-    <w:p>
-      <w:pPr>
-        <w:pStyle w:val="ListParagraph"/>
-      </w:pPr>
-    </w:p>
-    <w:p>
-      <w:pPr>
-        <w:pStyle w:val="ListParagraph"/>
-      </w:pPr>
-    </w:p>
-    <w:p>
-      <w:pPr>
-        <w:pStyle w:val="ListParagraph"/>
-      </w:pPr>
-    </w:p>
-    <w:p>
-      <w:pPr>
-        <w:pStyle w:val="ListParagraph"/>
-      </w:pPr>
-    </w:p>
-    <w:p>
-      <w:pPr>
-        <w:pStyle w:val="ListParagraph"/>
-      </w:pPr>
-    </w:p>
-    <w:p>
-      <w:pPr>
-        <w:pStyle w:val="ListParagraph"/>
-      </w:pPr>
-    </w:p>
-    <w:p>
-      <w:pPr>
-        <w:pStyle w:val="ListParagraph"/>
-      </w:pPr>
-    </w:p>
-    <w:p>
-      <w:pPr>
-        <w:pStyle w:val="ListParagraph"/>
-      </w:pPr>
-    </w:p>
-    <w:p>
-      <w:pPr>
         <w:pStyle w:val="Heading2"/>
         <w:rPr>
           <w:b/>
@@ -335,7 +429,6 @@
         <w:rPr>
           <w:b/>
         </w:rPr>
-        <w:lastRenderedPageBreak/>
         <w:t>Design Diagram</w:t>
       </w:r>
     </w:p>
@@ -370,7 +463,7 @@
                     </pic:cNvPicPr>
                   </pic:nvPicPr>
                   <pic:blipFill>
-                    <a:blip r:embed="rId8">
+                    <a:blip r:embed="rId11">
                       <a:extLst>
                         <a:ext uri="{28A0092B-C50C-407E-A947-70E740481C1C}">
                           <a14:useLocalDpi xmlns:a14="http://schemas.microsoft.com/office/drawing/2010/main" val="0"/>
@@ -404,6 +497,11 @@
     </w:p>
     <w:p>
       <w:pPr>
+        <w:ind w:left="360"/>
+      </w:pPr>
+    </w:p>
+    <w:p>
+      <w:pPr>
         <w:pStyle w:val="Heading2"/>
         <w:rPr>
           <w:b/>
@@ -433,6 +531,7 @@
         <w:rPr>
           <w:b/>
         </w:rPr>
+        <w:lastRenderedPageBreak/>
         <w:t xml:space="preserve">Monitoring the </w:t>
       </w:r>
       <w:r>
@@ -471,11 +570,6 @@
         <w:t>, usage, and availability. We use Application Insight’s Smart Detection feature to email me (JJ) and Peter in case of any issues.</w:t>
       </w:r>
     </w:p>
-    <w:p/>
-    <w:p/>
-    <w:p/>
-    <w:p/>
-    <w:p/>
     <w:p>
       <w:r>
         <w:t>Sample of Live Metrics Stream in Application Insights</w:t>
@@ -502,7 +596,7 @@
                     <pic:cNvPicPr/>
                   </pic:nvPicPr>
                   <pic:blipFill>
-                    <a:blip r:embed="rId9"/>
+                    <a:blip r:embed="rId12"/>
                     <a:stretch>
                       <a:fillRect/>
                     </a:stretch>
@@ -630,6 +724,7 @@
         <w:rPr>
           <w:b/>
         </w:rPr>
+        <w:lastRenderedPageBreak/>
         <w:t>How Our App Will Scale with Load</w:t>
       </w:r>
     </w:p>
@@ -660,16 +755,23 @@
         <w:t xml:space="preserve">While the original implementation of playback works </w:t>
       </w:r>
       <w:r>
-        <w:t>in a locally debugging mode, when published to Azure attempting to authenticate to Spotify generates a 502-bad gateway error. I suspect this issue is caused by the need for OAuth to redirect to http://localhost to notify the application that authentication was successful. I am guessing that an Azure app service is not the ideal cloud product to host this sort of functionality. Unfortunately, Spotify has very restrictive requirements for authentication, and without OAuth, we could only utilize the least-privileged level of authentication that does not support playback.</w:t>
-      </w:r>
-      <w:bookmarkStart w:id="0" w:name="_GoBack"/>
-      <w:bookmarkEnd w:id="0"/>
-      <w:r>
-        <w:t xml:space="preserve"> </w:t>
+        <w:t xml:space="preserve">in a locally debugging mode, when published to Azure attempting to authenticate to Spotify generates a 502-bad gateway error. </w:t>
+      </w:r>
+      <w:r>
+        <w:t xml:space="preserve">We </w:t>
+      </w:r>
+      <w:r>
+        <w:t xml:space="preserve">suspect this issue is caused by the need for OAuth to redirect to http://localhost to notify the application that authentication was successful. </w:t>
+      </w:r>
+      <w:r>
+        <w:t xml:space="preserve">We are </w:t>
+      </w:r>
+      <w:r>
+        <w:t xml:space="preserve">guessing that an Azure app service is not the ideal cloud product to host this sort of functionality. Unfortunately, Spotify has very restrictive requirements for authentication, and without OAuth, we could only utilize the least-privileged level of authentication that does not support playback. </w:t>
       </w:r>
     </w:p>
     <w:sectPr>
-      <w:headerReference w:type="default" r:id="rId10"/>
+      <w:headerReference w:type="default" r:id="rId13"/>
       <w:pgSz w:w="12240" w:h="15840"/>
       <w:pgMar w:top="1440" w:right="1440" w:bottom="1440" w:left="1440" w:header="720" w:footer="720" w:gutter="0"/>
       <w:cols w:space="720"/>

</xml_diff>